<commit_message>
Update Container - Dokumentation.docx
</commit_message>
<xml_diff>
--- a/Dokumentation/Container - Dokumentation.docx
+++ b/Dokumentation/Container - Dokumentation.docx
@@ -1953,13 +1953,13 @@
       <w:pPr>
         <w:pStyle w:val="berschrift1"/>
       </w:pPr>
-      <w:bookmarkStart w:id="0" w:name="_Toc82683149"/>
-      <w:bookmarkStart w:id="1" w:name="_Toc82825123"/>
+      <w:bookmarkStart w:id="0" w:name="_Toc82825123"/>
+      <w:bookmarkStart w:id="1" w:name="_Toc82683149"/>
       <w:r>
         <w:lastRenderedPageBreak/>
         <w:t>Einführung</w:t>
       </w:r>
-      <w:bookmarkEnd w:id="1"/>
+      <w:bookmarkEnd w:id="0"/>
       <w:r>
         <w:br w:type="page"/>
       </w:r>
@@ -2798,7 +2798,7 @@
         <w:lastRenderedPageBreak/>
         <w:t>List</w:t>
       </w:r>
-      <w:bookmarkEnd w:id="0"/>
+      <w:bookmarkEnd w:id="1"/>
       <w:bookmarkEnd w:id="3"/>
     </w:p>
     <w:p>
@@ -4449,13 +4449,7 @@
               <w:rPr>
                 <w:lang w:val="en-US"/>
               </w:rPr>
-              <w:t xml:space="preserve"> </w:t>
-            </w:r>
-            <w:r>
-              <w:rPr>
-                <w:lang w:val="en-US"/>
-              </w:rPr>
-              <w:t>des Containers</w:t>
+              <w:t xml:space="preserve"> des Containers</w:t>
             </w:r>
           </w:p>
         </w:tc>
@@ -5040,14 +5034,14 @@
             <v:path o:extrusionok="f" gradientshapeok="t" o:connecttype="rect"/>
             <o:lock v:ext="edit" aspectratio="t"/>
           </v:shapetype>
-          <v:shape id="_x0000_i1025" type="#_x0000_t75" style="width:403.2pt;height:374.4pt" o:ole="" o:bordertopcolor="this" o:borderleftcolor="this" o:borderbottomcolor="this" o:borderrightcolor="this">
+          <v:shape id="_x0000_i1025" type="#_x0000_t75" style="width:403.5pt;height:374.25pt" o:ole="" o:bordertopcolor="this" o:borderleftcolor="this" o:borderbottomcolor="this" o:borderrightcolor="this">
             <v:imagedata r:id="rId7" o:title=""/>
             <w10:bordertop type="single" width="4"/>
             <w10:borderleft type="single" width="4"/>
             <w10:borderbottom type="single" width="4"/>
             <w10:borderright type="single" width="4"/>
           </v:shape>
-          <o:OLEObject Type="Embed" ProgID="Word.OpenDocumentText.12" ShapeID="_x0000_i1025" DrawAspect="Content" ObjectID="_1693437872" r:id="rId8"/>
+          <o:OLEObject Type="Embed" ProgID="Word.OpenDocumentText.12" ShapeID="_x0000_i1025" DrawAspect="Content" ObjectID="_1693439036" r:id="rId8"/>
         </w:object>
       </w:r>
     </w:p>
@@ -5167,27 +5161,14 @@
       <w:r>
         <w:t xml:space="preserve">Abbildung </w:t>
       </w:r>
-      <w:r>
-        <w:fldChar w:fldCharType="begin"/>
-      </w:r>
-      <w:r>
-        <w:instrText xml:space="preserve"> SEQ Abbildung \* ARABIC </w:instrText>
-      </w:r>
-      <w:r>
-        <w:fldChar w:fldCharType="separate"/>
-      </w:r>
-      <w:r>
-        <w:rPr>
-          <w:noProof/>
-        </w:rPr>
-        <w:t>1</w:t>
-      </w:r>
-      <w:r>
-        <w:rPr>
-          <w:noProof/>
-        </w:rPr>
-        <w:fldChar w:fldCharType="end"/>
-      </w:r>
+      <w:fldSimple w:instr=" SEQ Abbildung \* ARABIC ">
+        <w:r>
+          <w:rPr>
+            <w:noProof/>
+          </w:rPr>
+          <w:t>1</w:t>
+        </w:r>
+      </w:fldSimple>
     </w:p>
     <w:p>
       <w:pPr>
@@ -5202,16 +5183,7 @@
       </w:pPr>
       <w:bookmarkStart w:id="10" w:name="_Toc82825129"/>
       <w:r>
-        <w:t xml:space="preserve">Dictionary </w:t>
-      </w:r>
-      <w:r>
-        <w:t>-</w:t>
-      </w:r>
-      <w:r>
-        <w:t xml:space="preserve"> </w:t>
-      </w:r>
-      <w:r>
-        <w:t>Funktionen:</w:t>
+        <w:t>Dictionary - Funktionen:</w:t>
       </w:r>
       <w:bookmarkEnd w:id="10"/>
     </w:p>
@@ -5668,13 +5640,7 @@
               <w:cnfStyle w:val="000000000000" w:firstRow="0" w:lastRow="0" w:firstColumn="0" w:lastColumn="0" w:oddVBand="0" w:evenVBand="0" w:oddHBand="0" w:evenHBand="0" w:firstRowFirstColumn="0" w:firstRowLastColumn="0" w:lastRowFirstColumn="0" w:lastRowLastColumn="0"/>
             </w:pPr>
             <w:r>
-              <w:t>Fügt Wert zu</w:t>
-            </w:r>
-            <w:r>
-              <w:t>m</w:t>
-            </w:r>
-            <w:r>
-              <w:t xml:space="preserve"> </w:t>
+              <w:t xml:space="preserve">Fügt Wert zum </w:t>
             </w:r>
             <w:r>
               <w:t>Dictionary</w:t>
@@ -5813,22 +5779,27 @@
               <w:t>Dictionary</w:t>
             </w:r>
             <w:r>
+              <w:t xml:space="preserve"> * </w:t>
+            </w:r>
+            <w:proofErr w:type="spellStart"/>
+            <w:r>
+              <w:t>list</w:t>
+            </w:r>
+            <w:proofErr w:type="spellEnd"/>
+            <w:r>
+              <w:t xml:space="preserve">, </w:t>
+            </w:r>
+            <w:proofErr w:type="spellStart"/>
+            <w:r>
+              <w:t>unsigned</w:t>
+            </w:r>
+            <w:proofErr w:type="spellEnd"/>
+            <w:r>
               <w:t xml:space="preserve"> </w:t>
             </w:r>
-            <w:r>
-              <w:t xml:space="preserve">* </w:t>
-            </w:r>
-            <w:proofErr w:type="spellStart"/>
-            <w:r>
-              <w:t>list</w:t>
-            </w:r>
-            <w:proofErr w:type="spellEnd"/>
-            <w:r>
-              <w:t xml:space="preserve">, </w:t>
-            </w:r>
-            <w:proofErr w:type="spellStart"/>
-            <w:r>
-              <w:t>unsigned</w:t>
+            <w:proofErr w:type="spellStart"/>
+            <w:r>
+              <w:t>int</w:t>
             </w:r>
             <w:proofErr w:type="spellEnd"/>
             <w:r>
@@ -5836,14 +5807,6 @@
             </w:r>
             <w:proofErr w:type="spellStart"/>
             <w:r>
-              <w:t>int</w:t>
-            </w:r>
-            <w:proofErr w:type="spellEnd"/>
-            <w:r>
-              <w:t xml:space="preserve"> </w:t>
-            </w:r>
-            <w:proofErr w:type="spellStart"/>
-            <w:r>
               <w:t>index</w:t>
             </w:r>
             <w:proofErr w:type="spellEnd"/>
@@ -5858,10 +5821,7 @@
               <w:cnfStyle w:val="000000000000" w:firstRow="0" w:lastRow="0" w:firstColumn="0" w:lastColumn="0" w:oddVBand="0" w:evenVBand="0" w:oddHBand="0" w:evenHBand="0" w:firstRowFirstColumn="0" w:firstRowLastColumn="0" w:lastRowFirstColumn="0" w:lastRowLastColumn="0"/>
             </w:pPr>
             <w:r>
-              <w:t xml:space="preserve">Entfernt ein Wert und </w:t>
-            </w:r>
-            <w:r>
-              <w:t>gibt ihn frei</w:t>
+              <w:t>Entfernt ein Wert und gibt ihn frei</w:t>
             </w:r>
           </w:p>
         </w:tc>
@@ -5897,14 +5857,14 @@
     <w:p>
       <w:r>
         <w:object w:dxaOrig="9072" w:dyaOrig="4894" w14:anchorId="6E64ED9F">
-          <v:shape id="_x0000_i1026" type="#_x0000_t75" style="width:403.2pt;height:3in" o:ole="" o:bordertopcolor="this" o:borderleftcolor="this" o:borderbottomcolor="this" o:borderrightcolor="this">
+          <v:shape id="_x0000_i1026" type="#_x0000_t75" style="width:403.5pt;height:3in" o:ole="" o:bordertopcolor="this" o:borderleftcolor="this" o:borderbottomcolor="this" o:borderrightcolor="this">
             <v:imagedata r:id="rId10" o:title=""/>
             <w10:bordertop type="single" width="4"/>
             <w10:borderleft type="single" width="4"/>
             <w10:borderbottom type="single" width="4"/>
             <w10:borderright type="single" width="4"/>
           </v:shape>
-          <o:OLEObject Type="Embed" ProgID="Word.OpenDocumentText.12" ShapeID="_x0000_i1026" DrawAspect="Content" ObjectID="_1693437873" r:id="rId11"/>
+          <o:OLEObject Type="Embed" ProgID="Word.OpenDocumentText.12" ShapeID="_x0000_i1026" DrawAspect="Content" ObjectID="_1693439037" r:id="rId11"/>
         </w:object>
       </w:r>
     </w:p>
@@ -7191,10 +7151,7 @@
       </w:pPr>
       <w:bookmarkStart w:id="14" w:name="_Toc82825132"/>
       <w:r>
-        <w:t>Stack</w:t>
-      </w:r>
-      <w:r>
-        <w:t xml:space="preserve"> - Funktionen:</w:t>
+        <w:t>Stack - Funktionen:</w:t>
       </w:r>
       <w:bookmarkEnd w:id="14"/>
     </w:p>
@@ -7593,13 +7550,13 @@
       <w:pPr>
         <w:pStyle w:val="berschrift2"/>
       </w:pPr>
-      <w:bookmarkStart w:id="15" w:name="_Toc82683152"/>
-      <w:bookmarkStart w:id="16" w:name="_Toc82825133"/>
+      <w:bookmarkStart w:id="15" w:name="_Toc82825133"/>
+      <w:bookmarkStart w:id="16" w:name="_Toc82683152"/>
       <w:r>
         <w:lastRenderedPageBreak/>
         <w:t>Codebeispiel:</w:t>
       </w:r>
-      <w:bookmarkEnd w:id="16"/>
+      <w:bookmarkEnd w:id="15"/>
     </w:p>
     <w:p>
       <w:pPr>
@@ -7719,7 +7676,7 @@
         <w:lastRenderedPageBreak/>
         <w:t>Queue</w:t>
       </w:r>
-      <w:bookmarkEnd w:id="15"/>
+      <w:bookmarkEnd w:id="16"/>
       <w:bookmarkEnd w:id="17"/>
     </w:p>
     <w:p>
@@ -12876,13 +12833,7 @@
       </w:pPr>
       <w:bookmarkStart w:id="26" w:name="_Toc82825141"/>
       <w:r>
-        <w:t>String</w:t>
-      </w:r>
-      <w:r>
-        <w:t xml:space="preserve"> </w:t>
-      </w:r>
-      <w:r>
-        <w:t>- Funktionen:</w:t>
+        <w:t>String - Funktionen:</w:t>
       </w:r>
       <w:bookmarkEnd w:id="26"/>
     </w:p>
@@ -13630,14 +13581,14 @@
     <w:p>
       <w:r>
         <w:object w:dxaOrig="9072" w:dyaOrig="6007" w14:anchorId="62F48B80">
-          <v:shape id="_x0000_i1027" type="#_x0000_t75" style="width:403.2pt;height:266.4pt" o:ole="" o:bordertopcolor="this" o:borderleftcolor="this" o:borderbottomcolor="this" o:borderrightcolor="this">
+          <v:shape id="_x0000_i1027" type="#_x0000_t75" style="width:403.5pt;height:266.25pt" o:ole="" o:bordertopcolor="this" o:borderleftcolor="this" o:borderbottomcolor="this" o:borderrightcolor="this">
             <v:imagedata r:id="rId15" o:title=""/>
             <w10:bordertop type="single" width="4"/>
             <w10:borderleft type="single" width="4"/>
             <w10:borderbottom type="single" width="4"/>
             <w10:borderright type="single" width="4"/>
           </v:shape>
-          <o:OLEObject Type="Embed" ProgID="Word.OpenDocumentText.12" ShapeID="_x0000_i1027" DrawAspect="Content" ObjectID="_1693437874" r:id="rId16"/>
+          <o:OLEObject Type="Embed" ProgID="Word.OpenDocumentText.12" ShapeID="_x0000_i1027" DrawAspect="Content" ObjectID="_1693439038" r:id="rId16"/>
         </w:object>
       </w:r>
     </w:p>
@@ -13973,6 +13924,7 @@
     <w:lsdException w:name="HTML Sample" w:semiHidden="1" w:unhideWhenUsed="1"/>
     <w:lsdException w:name="HTML Typewriter" w:semiHidden="1" w:unhideWhenUsed="1"/>
     <w:lsdException w:name="HTML Variable" w:semiHidden="1" w:unhideWhenUsed="1"/>
+    <w:lsdException w:name="Normal Table" w:semiHidden="1" w:unhideWhenUsed="1"/>
     <w:lsdException w:name="annotation subject" w:semiHidden="1" w:unhideWhenUsed="1"/>
     <w:lsdException w:name="No List" w:semiHidden="1" w:unhideWhenUsed="1"/>
     <w:lsdException w:name="Outline List 1" w:semiHidden="1" w:unhideWhenUsed="1"/>
@@ -14015,8 +13967,11 @@
     <w:lsdException w:name="Table Contemporary" w:semiHidden="1" w:unhideWhenUsed="1"/>
     <w:lsdException w:name="Table Elegant" w:semiHidden="1" w:unhideWhenUsed="1"/>
     <w:lsdException w:name="Table Professional" w:semiHidden="1" w:unhideWhenUsed="1"/>
+    <w:lsdException w:name="Table Subtle 1" w:semiHidden="1" w:unhideWhenUsed="1"/>
     <w:lsdException w:name="Table Subtle 2" w:semiHidden="1" w:unhideWhenUsed="1"/>
     <w:lsdException w:name="Table Web 1" w:semiHidden="1" w:unhideWhenUsed="1"/>
+    <w:lsdException w:name="Table Web 2" w:semiHidden="1" w:unhideWhenUsed="1"/>
+    <w:lsdException w:name="Table Web 3" w:semiHidden="1" w:unhideWhenUsed="1"/>
     <w:lsdException w:name="Balloon Text" w:semiHidden="1" w:unhideWhenUsed="1"/>
     <w:lsdException w:name="Table Grid" w:uiPriority="39"/>
     <w:lsdException w:name="Table Theme" w:semiHidden="1" w:unhideWhenUsed="1"/>

</xml_diff>